<commit_message>
ændret Stikord til HW.docx
</commit_message>
<xml_diff>
--- a/Fremlæggelse/Stikord til HW.docx
+++ b/Fremlæggelse/Stikord til HW.docx
@@ -19,7 +19,15 @@
         </w:numPr>
       </w:pPr>
       <w:r>
-        <w:t>HW-arkitektur (SysML)</w:t>
+        <w:t>HW-arkitektur (</w:t>
+      </w:r>
+      <w:proofErr w:type="spellStart"/>
+      <w:r>
+        <w:t>SysML</w:t>
+      </w:r>
+      <w:proofErr w:type="spellEnd"/>
+      <w:r>
+        <w:t>)</w:t>
       </w:r>
     </w:p>
     <w:p>
@@ -56,16 +64,7 @@
         <w:t>BDD</w:t>
       </w:r>
       <w:r>
-        <w:t xml:space="preserve"> - </w:t>
-      </w:r>
-      <w:r>
-        <w:t xml:space="preserve">man </w:t>
-      </w:r>
-      <w:r>
-        <w:t xml:space="preserve">kommer </w:t>
-      </w:r>
-      <w:r>
-        <w:t>frem til et visuelt overblik over systemets del-komponenter, og hvilke del-komponenter der arbejder sammen, og dermed må have forbindelse til hinanden.</w:t>
+        <w:t xml:space="preserve"> - man kommer frem til et visuelt overblik over systemets del-komponenter, og hvilke del-komponenter der arbejder sammen, og dermed må have forbindelse til hinanden.</w:t>
       </w:r>
     </w:p>
     <w:p>
@@ -95,10 +94,7 @@
         <w:t>IBD</w:t>
       </w:r>
       <w:r>
-        <w:t xml:space="preserve"> - </w:t>
-      </w:r>
-      <w:r>
-        <w:t>brugt til at danne overblik over de forskellige blokkes forbindelser, og signaltyper.</w:t>
+        <w:t xml:space="preserve"> - brugt til at danne overblik over de forskellige blokkes forbindelser, og signaltyper.</w:t>
       </w:r>
     </w:p>
     <w:p/>
@@ -135,8 +131,13 @@
           <w:numId w:val="1"/>
         </w:numPr>
       </w:pPr>
-      <w:r>
-        <w:t>Internal Block Diagram</w:t>
+      <w:proofErr w:type="spellStart"/>
+      <w:r>
+        <w:t>Internal</w:t>
+      </w:r>
+      <w:proofErr w:type="spellEnd"/>
+      <w:r>
+        <w:t xml:space="preserve"> Block Diagram</w:t>
       </w:r>
     </w:p>
     <w:p>
@@ -197,599 +198,859 @@
           <w:numId w:val="1"/>
         </w:numPr>
       </w:pPr>
-      <w:r>
-        <w:rPr>
-          <w:b/>
-        </w:rPr>
-        <w:t>Senderdel</w:t>
-      </w:r>
-      <w:r>
-        <w:rPr>
-          <w:b/>
-        </w:rPr>
-        <w:t>,</w:t>
-      </w:r>
-      <w:r>
-        <w:t xml:space="preserve"> består af transmitterkredsløb (senderkredsløb) og 1. ordens højpasfilter. Carriersignal fra </w:t>
-      </w:r>
-      <w:r>
-        <w:t>arduino, udgangssignal til 18V netværk</w:t>
-      </w:r>
-    </w:p>
-    <w:p>
-      <w:pPr>
-        <w:pStyle w:val="Listeafsnit"/>
-        <w:numPr>
-          <w:ilvl w:val="1"/>
-          <w:numId w:val="1"/>
-        </w:numPr>
-      </w:pPr>
-      <w:r>
-        <w:rPr>
-          <w:b/>
-        </w:rPr>
-        <w:t>Zero-Cross detektor</w:t>
-      </w:r>
-      <w:r>
-        <w:t xml:space="preserve">, forbindelse fra </w:t>
-      </w:r>
-      <w:r>
-        <w:rPr>
-          <w:b/>
-        </w:rPr>
-        <w:t>voltageconverter</w:t>
-      </w:r>
-      <w:r>
-        <w:t>, laver clock-signal, udgang til arduino.</w:t>
-      </w:r>
-    </w:p>
-    <w:p>
-      <w:pPr>
-        <w:pStyle w:val="Listeafsnit"/>
-        <w:numPr>
-          <w:ilvl w:val="1"/>
-          <w:numId w:val="1"/>
-        </w:numPr>
-      </w:pPr>
-      <w:r>
-        <w:rPr>
-          <w:b/>
-        </w:rPr>
-        <w:t>Modtagerdel,</w:t>
-      </w:r>
-      <w:r>
-        <w:t xml:space="preserve"> består af 2. ordens højpasfilter (</w:t>
-      </w:r>
-      <w:r>
-        <w:t xml:space="preserve">forbindelse fra </w:t>
-      </w:r>
-      <w:r>
-        <w:rPr>
-          <w:b/>
-        </w:rPr>
-        <w:t>voltageconverter</w:t>
-      </w:r>
-      <w:r>
-        <w:t>)</w:t>
-      </w:r>
-      <w:r>
-        <w:t>, envelopedetektor. Indgangssignal fra 18V-netværk, udgangssignal til arduino.</w:t>
-      </w:r>
-    </w:p>
-    <w:p>
-      <w:pPr>
-        <w:pStyle w:val="Listeafsnit"/>
-        <w:ind w:left="1440"/>
-      </w:pPr>
-    </w:p>
-    <w:p>
-      <w:pPr>
-        <w:pStyle w:val="Listeafsnit"/>
-        <w:numPr>
-          <w:ilvl w:val="0"/>
-          <w:numId w:val="1"/>
-        </w:numPr>
-      </w:pPr>
-      <w:r>
-        <w:t>Zero-Cross Detector</w:t>
-      </w:r>
-    </w:p>
-    <w:p>
-      <w:pPr>
-        <w:pStyle w:val="Listeafsnit"/>
-        <w:numPr>
-          <w:ilvl w:val="1"/>
-          <w:numId w:val="1"/>
-        </w:numPr>
-      </w:pPr>
-      <w:r>
-        <w:rPr>
-          <w:b/>
-        </w:rPr>
-        <w:t>Opbygning</w:t>
-      </w:r>
-      <w:r>
-        <w:t xml:space="preserve"> er fundet i datablad LM339. OP-AMP skiftet til AD823, da vi allerede brugte disse. Tilføjet ekstra spærre-diode i knudepunkt, hvor D1 allerede sad i modsat spærreretning.</w:t>
-      </w:r>
-    </w:p>
-    <w:p>
-      <w:pPr>
-        <w:pStyle w:val="Listeafsnit"/>
-        <w:numPr>
-          <w:ilvl w:val="1"/>
-          <w:numId w:val="1"/>
-        </w:numPr>
-      </w:pPr>
-      <w:r>
-        <w:rPr>
-          <w:b/>
-        </w:rPr>
-        <w:t>Udgangssignal</w:t>
-      </w:r>
-      <w:r>
-        <w:t>, falling edge på zero-cross, hver gang der er rising edge på sinussignal. Rising</w:t>
-      </w:r>
-      <w:r>
-        <w:t xml:space="preserve"> edge på zero-cross, hver gang der er </w:t>
-      </w:r>
-      <w:r>
-        <w:t>falling edge på si</w:t>
-      </w:r>
-      <w:r>
-        <w:t>nussignal.</w:t>
-      </w:r>
-    </w:p>
-    <w:p/>
-    <w:p>
-      <w:pPr>
-        <w:pStyle w:val="Listeafsnit"/>
-        <w:numPr>
-          <w:ilvl w:val="0"/>
-          <w:numId w:val="1"/>
-        </w:numPr>
-      </w:pPr>
-      <w:r>
-        <w:t>Senderkredsløb</w:t>
-      </w:r>
-    </w:p>
-    <w:p>
-      <w:pPr>
-        <w:pStyle w:val="Listeafsnit"/>
-        <w:numPr>
-          <w:ilvl w:val="1"/>
-          <w:numId w:val="1"/>
-        </w:numPr>
-      </w:pPr>
-      <w:r>
-        <w:t>Består af 3 dele</w:t>
-      </w:r>
-    </w:p>
-    <w:p>
-      <w:pPr>
-        <w:pStyle w:val="Listeafsnit"/>
-        <w:numPr>
-          <w:ilvl w:val="2"/>
-          <w:numId w:val="1"/>
-        </w:numPr>
-      </w:pPr>
-      <w:r>
-        <w:t xml:space="preserve">Indgangssignal fra </w:t>
-      </w:r>
-      <w:r>
-        <w:rPr>
-          <w:b/>
-        </w:rPr>
-        <w:t>arduino</w:t>
-      </w:r>
-      <w:r>
-        <w:t>, 120 kHz genereret.</w:t>
-      </w:r>
-    </w:p>
-    <w:p>
-      <w:pPr>
-        <w:pStyle w:val="Listeafsnit"/>
-        <w:numPr>
-          <w:ilvl w:val="2"/>
-          <w:numId w:val="1"/>
-        </w:numPr>
-        <w:rPr>
-          <w:b/>
-        </w:rPr>
-      </w:pPr>
-      <w:r>
-        <w:rPr>
-          <w:b/>
-        </w:rPr>
-        <w:t xml:space="preserve">Transmitterkredsløb </w:t>
-      </w:r>
-    </w:p>
-    <w:p>
-      <w:pPr>
-        <w:pStyle w:val="Listeafsnit"/>
-        <w:numPr>
-          <w:ilvl w:val="2"/>
-          <w:numId w:val="1"/>
-        </w:numPr>
-        <w:rPr>
-          <w:b/>
-        </w:rPr>
-      </w:pPr>
-      <w:r>
-        <w:rPr>
-          <w:b/>
-        </w:rPr>
-        <w:t>1. ordens</w:t>
-      </w:r>
-      <w:r>
-        <w:rPr>
-          <w:b/>
-        </w:rPr>
+      <w:proofErr w:type="spellStart"/>
+      <w:r>
+        <w:t>Voltage</w:t>
+      </w:r>
+      <w:proofErr w:type="spellEnd"/>
+      <w:r>
         <w:t xml:space="preserve"> </w:t>
       </w:r>
-      <w:r>
-        <w:rPr>
-          <w:b/>
-        </w:rPr>
-        <w:t>højpasfilter</w:t>
-      </w:r>
-    </w:p>
-    <w:p/>
-    <w:p>
-      <w:pPr>
-        <w:pStyle w:val="Listeafsnit"/>
-        <w:numPr>
-          <w:ilvl w:val="0"/>
-          <w:numId w:val="1"/>
-        </w:numPr>
-      </w:pPr>
-      <w:r>
-        <w:t xml:space="preserve">Senderkredsløb </w:t>
-      </w:r>
-      <w:r>
-        <w:t>–</w:t>
-      </w:r>
-      <w:r>
-        <w:t xml:space="preserve"> fortsat</w:t>
-      </w:r>
-    </w:p>
-    <w:p>
-      <w:pPr>
-        <w:pStyle w:val="Listeafsnit"/>
-        <w:numPr>
-          <w:ilvl w:val="1"/>
-          <w:numId w:val="1"/>
-        </w:numPr>
-      </w:pPr>
-      <w:r>
-        <w:t>Billede af input og output</w:t>
-      </w:r>
-    </w:p>
-    <w:p/>
-    <w:p>
-      <w:pPr>
-        <w:pStyle w:val="Listeafsnit"/>
-        <w:numPr>
-          <w:ilvl w:val="0"/>
-          <w:numId w:val="1"/>
-        </w:numPr>
-      </w:pPr>
-      <w:r>
-        <w:t>Modtagerkredsløb</w:t>
-      </w:r>
-    </w:p>
-    <w:p>
-      <w:pPr>
-        <w:pStyle w:val="Listeafsnit"/>
-        <w:numPr>
-          <w:ilvl w:val="1"/>
-          <w:numId w:val="1"/>
-        </w:numPr>
-      </w:pPr>
-      <w:r>
-        <w:rPr>
-          <w:b/>
-        </w:rPr>
-        <w:t>Aktivt 2. ordens højpasfilter</w:t>
-      </w:r>
-      <w:r>
-        <w:t xml:space="preserve"> – Vil blive omtalt yderligere senere</w:t>
-      </w:r>
-    </w:p>
-    <w:p>
-      <w:pPr>
-        <w:pStyle w:val="Listeafsnit"/>
-        <w:numPr>
-          <w:ilvl w:val="1"/>
-          <w:numId w:val="1"/>
-        </w:numPr>
-      </w:pPr>
-      <w:r>
-        <w:rPr>
-          <w:b/>
-        </w:rPr>
-        <w:t>Envelope detector</w:t>
-      </w:r>
-      <w:r>
-        <w:t xml:space="preserve"> – Laver </w:t>
-      </w:r>
-      <w:r>
-        <w:t>et firkant signal om til et digitalt signal.</w:t>
-      </w:r>
-    </w:p>
-    <w:p>
-      <w:pPr>
-        <w:pStyle w:val="Listeafsnit"/>
-        <w:numPr>
-          <w:ilvl w:val="1"/>
-          <w:numId w:val="1"/>
-        </w:numPr>
-      </w:pPr>
-      <w:r>
-        <w:rPr>
-          <w:b/>
-        </w:rPr>
-        <w:t>Forstærkningskredsløb</w:t>
-      </w:r>
-      <w:r>
-        <w:rPr>
-          <w:b/>
-        </w:rPr>
-        <w:t xml:space="preserve"> </w:t>
-      </w:r>
-      <w:r>
-        <w:t>– Tilføjet under test af kredsløb, da udgangssignalet fra envelope detektoren, har været for lavt til at arduino kunne aflæse.</w:t>
-      </w:r>
-    </w:p>
-    <w:p/>
-    <w:p>
-      <w:pPr>
-        <w:pStyle w:val="Listeafsnit"/>
-        <w:numPr>
-          <w:ilvl w:val="0"/>
-          <w:numId w:val="1"/>
-        </w:numPr>
-      </w:pPr>
-      <w:r>
-        <w:t xml:space="preserve">Modtagerkredsløb </w:t>
-      </w:r>
-      <w:r>
-        <w:t>–</w:t>
-      </w:r>
-      <w:r>
-        <w:t xml:space="preserve"> fortsat</w:t>
-      </w:r>
-    </w:p>
-    <w:p>
-      <w:pPr>
-        <w:pStyle w:val="Listeafsnit"/>
-        <w:numPr>
-          <w:ilvl w:val="1"/>
-          <w:numId w:val="1"/>
-        </w:numPr>
-      </w:pPr>
-      <w:r>
-        <w:t>Ved 120 kHz signal, er outputtet højt, svarende til et digitalt ’1’. Ved 50 Hz, er outputtet lavt, svarende til et digitalt ’0’.</w:t>
-      </w:r>
-    </w:p>
-    <w:p/>
-    <w:p>
-      <w:pPr>
-        <w:pStyle w:val="Listeafsnit"/>
-        <w:numPr>
-          <w:ilvl w:val="0"/>
-          <w:numId w:val="1"/>
-        </w:numPr>
-      </w:pPr>
-      <w:r>
-        <w:t xml:space="preserve">2. ordens højpasfilter </w:t>
-      </w:r>
-      <w:r>
-        <w:t>–</w:t>
-      </w:r>
-      <w:r>
-        <w:t xml:space="preserve"> modtagerkredsløb</w:t>
-      </w:r>
-    </w:p>
-    <w:p>
-      <w:pPr>
-        <w:pStyle w:val="Listeafsnit"/>
-        <w:numPr>
-          <w:ilvl w:val="1"/>
-          <w:numId w:val="1"/>
-        </w:numPr>
-        <w:rPr>
-          <w:b/>
-        </w:rPr>
-      </w:pPr>
-      <w:r>
-        <w:rPr>
-          <w:b/>
-        </w:rPr>
-        <w:t>Fordel i forhold til 1. ordens h</w:t>
-      </w:r>
-      <w:r>
-        <w:rPr>
-          <w:b/>
-        </w:rPr>
-        <w:t>øjpas</w:t>
-      </w:r>
-      <w:r>
-        <w:rPr>
-          <w:b/>
-        </w:rPr>
-        <w:t xml:space="preserve"> </w:t>
-      </w:r>
-    </w:p>
-    <w:p>
-      <w:pPr>
-        <w:pStyle w:val="Listeafsnit"/>
-        <w:numPr>
-          <w:ilvl w:val="2"/>
-          <w:numId w:val="1"/>
-        </w:numPr>
-      </w:pPr>
-      <w:r>
-        <w:t xml:space="preserve">Højere dæmpning i dB. </w:t>
-      </w:r>
-      <w:r>
-        <w:rPr>
-          <w:b/>
-        </w:rPr>
-        <w:t>-40 dB</w:t>
-      </w:r>
-      <w:r>
-        <w:t xml:space="preserve"> pr. dekade </w:t>
-      </w:r>
-      <w:r>
-        <w:rPr>
-          <w:b/>
-        </w:rPr>
-        <w:t>kontra -20 dB</w:t>
-      </w:r>
-      <w:r>
-        <w:t xml:space="preserve"> pr. dekade.</w:t>
-      </w:r>
-    </w:p>
-    <w:p>
-      <w:pPr>
-        <w:pStyle w:val="Listeafsnit"/>
-        <w:numPr>
-          <w:ilvl w:val="1"/>
-          <w:numId w:val="1"/>
-        </w:numPr>
-        <w:rPr>
-          <w:b/>
-        </w:rPr>
-      </w:pPr>
-      <w:r>
-        <w:rPr>
-          <w:b/>
-        </w:rPr>
-        <w:t>Aktivt vs. P</w:t>
-      </w:r>
-      <w:r>
-        <w:rPr>
-          <w:b/>
-        </w:rPr>
-        <w:t>assivt</w:t>
-      </w:r>
-      <w:r>
-        <w:rPr>
-          <w:b/>
-        </w:rPr>
-        <w:t xml:space="preserve"> </w:t>
-      </w:r>
-      <w:r>
-        <w:t xml:space="preserve">- </w:t>
-      </w:r>
-      <w:r>
-        <w:rPr>
-          <w:i/>
-        </w:rPr>
-        <w:t>http://www.schematica.com/active_filter_resources/comparison_of_active_and_passive_filters.html</w:t>
-      </w:r>
-    </w:p>
-    <w:p>
-      <w:pPr>
-        <w:pStyle w:val="Listeafsnit"/>
-        <w:numPr>
-          <w:ilvl w:val="1"/>
-          <w:numId w:val="1"/>
-        </w:numPr>
-      </w:pPr>
-      <w:r>
-        <w:rPr>
-          <w:b/>
-        </w:rPr>
-        <w:t>Bodeplot</w:t>
-      </w:r>
-      <w:r>
-        <w:t xml:space="preserve"> – </w:t>
-      </w:r>
-      <w:r>
-        <w:t>godt overblik over hvilke og hvor meget frekvenser dæmpes.</w:t>
-      </w:r>
-    </w:p>
-    <w:p>
-      <w:pPr>
-        <w:pStyle w:val="Listeafsnit"/>
-        <w:numPr>
-          <w:ilvl w:val="1"/>
-          <w:numId w:val="1"/>
-        </w:numPr>
-      </w:pPr>
-      <w:r>
-        <w:t>Komponentværdier</w:t>
-      </w:r>
-      <w:r>
-        <w:t xml:space="preserve"> er bestemt ud</w:t>
-      </w:r>
-      <w:r>
-        <w:t xml:space="preserve"> </w:t>
-      </w:r>
-      <w:r>
-        <w:t xml:space="preserve">fra knudepunktligninger og standard overførings funktion. </w:t>
-      </w:r>
-    </w:p>
-    <w:p>
-      <w:pPr>
-        <w:pStyle w:val="Listeafsnit"/>
-        <w:numPr>
-          <w:ilvl w:val="1"/>
-          <w:numId w:val="1"/>
-        </w:numPr>
-      </w:pPr>
-      <w:r>
-        <w:t>Her ses beregninger af R1 og R2</w:t>
-      </w:r>
-      <w:r>
-        <w:t xml:space="preserve">, komponentværdier valgt ud fra, hvilke der er til rådighed på værkstedet. </w:t>
-      </w:r>
-    </w:p>
-    <w:p>
-      <w:pPr>
-        <w:pStyle w:val="Listeafsnit"/>
-        <w:numPr>
-          <w:ilvl w:val="1"/>
-          <w:numId w:val="1"/>
-        </w:numPr>
-      </w:pPr>
-      <w:r>
-        <w:t>Cutoff-frekvens for valgte værdier beregnet, for at sammenligne med den ønskede cutoff-frekvens.</w:t>
-      </w:r>
-    </w:p>
-    <w:p/>
-    <w:p>
-      <w:pPr>
-        <w:pStyle w:val="Listeafsnit"/>
-        <w:numPr>
-          <w:ilvl w:val="0"/>
-          <w:numId w:val="1"/>
-        </w:numPr>
-      </w:pPr>
-      <w:r>
-        <w:t xml:space="preserve">2. ordens højpasfilter </w:t>
-      </w:r>
-      <w:r>
-        <w:t>–</w:t>
-      </w:r>
-      <w:r>
-        <w:t xml:space="preserve"> bodeplot</w:t>
-      </w:r>
-    </w:p>
-    <w:p>
-      <w:pPr>
-        <w:pStyle w:val="Listeafsnit"/>
-        <w:numPr>
-          <w:ilvl w:val="1"/>
-          <w:numId w:val="1"/>
-        </w:numPr>
-      </w:pPr>
-      <w:r>
-        <w:t>Bodeplot for vores højpas filter, med en ønsket cutoff-frekvens på 90 kHz.</w:t>
+      <w:proofErr w:type="spellStart"/>
+      <w:r>
+        <w:t>converter</w:t>
+      </w:r>
+      <w:proofErr w:type="spellEnd"/>
+      <w:r>
+        <w:t xml:space="preserve"> – vil ikke blive omtalt yderligere. </w:t>
       </w:r>
       <w:bookmarkStart w:id="0" w:name="_GoBack"/>
       <w:bookmarkEnd w:id="0"/>
+    </w:p>
+    <w:p>
+      <w:pPr>
+        <w:pStyle w:val="Listeafsnit"/>
+        <w:numPr>
+          <w:ilvl w:val="1"/>
+          <w:numId w:val="1"/>
+        </w:numPr>
+      </w:pPr>
+      <w:r>
+        <w:rPr>
+          <w:b/>
+        </w:rPr>
+        <w:t>Senderdel</w:t>
+      </w:r>
+      <w:r>
+        <w:rPr>
+          <w:b/>
+        </w:rPr>
+        <w:t>,</w:t>
+      </w:r>
+      <w:r>
+        <w:t xml:space="preserve"> består af transmitterkredsløb (senderkredsløb) og 1. ordens </w:t>
+      </w:r>
+      <w:proofErr w:type="spellStart"/>
+      <w:r>
+        <w:t>højpasfilter</w:t>
+      </w:r>
+      <w:proofErr w:type="spellEnd"/>
+      <w:r>
+        <w:t xml:space="preserve">. </w:t>
+      </w:r>
+      <w:proofErr w:type="spellStart"/>
+      <w:r>
+        <w:t>Carriersignal</w:t>
+      </w:r>
+      <w:proofErr w:type="spellEnd"/>
+      <w:r>
+        <w:t xml:space="preserve"> fra </w:t>
+      </w:r>
+      <w:proofErr w:type="spellStart"/>
+      <w:r>
+        <w:t>arduino</w:t>
+      </w:r>
+      <w:proofErr w:type="spellEnd"/>
+      <w:r>
+        <w:t>, udgangssignal til 18V netværk</w:t>
+      </w:r>
+    </w:p>
+    <w:p>
+      <w:pPr>
+        <w:pStyle w:val="Listeafsnit"/>
+        <w:numPr>
+          <w:ilvl w:val="1"/>
+          <w:numId w:val="1"/>
+        </w:numPr>
+      </w:pPr>
+      <w:r>
+        <w:rPr>
+          <w:b/>
+        </w:rPr>
+        <w:t>Zero-Cross detektor</w:t>
+      </w:r>
+      <w:r>
+        <w:t xml:space="preserve">, forbindelse fra </w:t>
+      </w:r>
+      <w:proofErr w:type="spellStart"/>
+      <w:r>
+        <w:rPr>
+          <w:b/>
+        </w:rPr>
+        <w:t>voltageconverter</w:t>
+      </w:r>
+      <w:proofErr w:type="spellEnd"/>
+      <w:r>
+        <w:t xml:space="preserve">, laver </w:t>
+      </w:r>
+      <w:proofErr w:type="spellStart"/>
+      <w:r>
+        <w:t>clock</w:t>
+      </w:r>
+      <w:proofErr w:type="spellEnd"/>
+      <w:r>
+        <w:t xml:space="preserve">-signal, udgang til </w:t>
+      </w:r>
+      <w:proofErr w:type="spellStart"/>
+      <w:r>
+        <w:t>arduino</w:t>
+      </w:r>
+      <w:proofErr w:type="spellEnd"/>
+      <w:r>
+        <w:t>.</w:t>
+      </w:r>
+    </w:p>
+    <w:p>
+      <w:pPr>
+        <w:pStyle w:val="Listeafsnit"/>
+        <w:numPr>
+          <w:ilvl w:val="1"/>
+          <w:numId w:val="1"/>
+        </w:numPr>
+      </w:pPr>
+      <w:r>
+        <w:rPr>
+          <w:b/>
+        </w:rPr>
+        <w:t>Modtagerdel,</w:t>
+      </w:r>
+      <w:r>
+        <w:t xml:space="preserve"> består af 2. ordens </w:t>
+      </w:r>
+      <w:proofErr w:type="spellStart"/>
+      <w:r>
+        <w:t>højpasfilter</w:t>
+      </w:r>
+      <w:proofErr w:type="spellEnd"/>
+      <w:r>
+        <w:t xml:space="preserve"> (forbindelse fra </w:t>
+      </w:r>
+      <w:proofErr w:type="spellStart"/>
+      <w:r>
+        <w:rPr>
+          <w:b/>
+        </w:rPr>
+        <w:t>voltageconverter</w:t>
+      </w:r>
+      <w:proofErr w:type="spellEnd"/>
+      <w:r>
+        <w:t>)</w:t>
+      </w:r>
+      <w:r>
+        <w:t xml:space="preserve">, </w:t>
+      </w:r>
+      <w:proofErr w:type="spellStart"/>
+      <w:r>
+        <w:t>envelopedetektor</w:t>
+      </w:r>
+      <w:proofErr w:type="spellEnd"/>
+      <w:r>
+        <w:t xml:space="preserve">. Indgangssignal fra 18V-netværk, udgangssignal til </w:t>
+      </w:r>
+      <w:proofErr w:type="spellStart"/>
+      <w:r>
+        <w:t>arduino</w:t>
+      </w:r>
+      <w:proofErr w:type="spellEnd"/>
+      <w:r>
+        <w:t>.</w:t>
+      </w:r>
+    </w:p>
+    <w:p>
+      <w:pPr>
+        <w:pStyle w:val="Listeafsnit"/>
+        <w:ind w:left="1440"/>
+      </w:pPr>
+    </w:p>
+    <w:p>
+      <w:pPr>
+        <w:pStyle w:val="Listeafsnit"/>
+        <w:numPr>
+          <w:ilvl w:val="0"/>
+          <w:numId w:val="1"/>
+        </w:numPr>
+      </w:pPr>
+      <w:r>
+        <w:t xml:space="preserve">Zero-Cross </w:t>
+      </w:r>
+      <w:proofErr w:type="spellStart"/>
+      <w:r>
+        <w:t>Detector</w:t>
+      </w:r>
+      <w:proofErr w:type="spellEnd"/>
+    </w:p>
+    <w:p>
+      <w:pPr>
+        <w:pStyle w:val="Listeafsnit"/>
+        <w:numPr>
+          <w:ilvl w:val="1"/>
+          <w:numId w:val="1"/>
+        </w:numPr>
+      </w:pPr>
+      <w:r>
+        <w:rPr>
+          <w:b/>
+        </w:rPr>
+        <w:t>Opbygning</w:t>
+      </w:r>
+      <w:r>
+        <w:t xml:space="preserve"> er fundet i datablad LM339. OP-AMP skiftet til AD823, da vi allerede brugte disse. Tilføjet ekstra spærre-diode i knudepunkt, hvor D1 allerede sad i modsat spærreretning.</w:t>
+      </w:r>
+    </w:p>
+    <w:p>
+      <w:pPr>
+        <w:pStyle w:val="Listeafsnit"/>
+        <w:numPr>
+          <w:ilvl w:val="1"/>
+          <w:numId w:val="1"/>
+        </w:numPr>
+      </w:pPr>
+      <w:r>
+        <w:rPr>
+          <w:b/>
+        </w:rPr>
+        <w:t>Udgangssignal</w:t>
+      </w:r>
+      <w:r>
+        <w:t xml:space="preserve">, </w:t>
+      </w:r>
+      <w:proofErr w:type="spellStart"/>
+      <w:r>
+        <w:t>falling</w:t>
+      </w:r>
+      <w:proofErr w:type="spellEnd"/>
+      <w:r>
+        <w:t xml:space="preserve"> </w:t>
+      </w:r>
+      <w:proofErr w:type="spellStart"/>
+      <w:r>
+        <w:t>edge</w:t>
+      </w:r>
+      <w:proofErr w:type="spellEnd"/>
+      <w:r>
+        <w:t xml:space="preserve"> på </w:t>
+      </w:r>
+      <w:proofErr w:type="spellStart"/>
+      <w:r>
+        <w:t>zero-cross</w:t>
+      </w:r>
+      <w:proofErr w:type="spellEnd"/>
+      <w:r>
+        <w:t xml:space="preserve">, hver gang der er </w:t>
+      </w:r>
+      <w:proofErr w:type="spellStart"/>
+      <w:r>
+        <w:t>rising</w:t>
+      </w:r>
+      <w:proofErr w:type="spellEnd"/>
+      <w:r>
+        <w:t xml:space="preserve"> </w:t>
+      </w:r>
+      <w:proofErr w:type="spellStart"/>
+      <w:r>
+        <w:t>edge</w:t>
+      </w:r>
+      <w:proofErr w:type="spellEnd"/>
+      <w:r>
+        <w:t xml:space="preserve"> på sinussignal. </w:t>
+      </w:r>
+      <w:proofErr w:type="spellStart"/>
+      <w:r>
+        <w:t>Rising</w:t>
+      </w:r>
+      <w:proofErr w:type="spellEnd"/>
+      <w:r>
+        <w:t xml:space="preserve"> </w:t>
+      </w:r>
+      <w:proofErr w:type="spellStart"/>
+      <w:r>
+        <w:t>edge</w:t>
+      </w:r>
+      <w:proofErr w:type="spellEnd"/>
+      <w:r>
+        <w:t xml:space="preserve"> på </w:t>
+      </w:r>
+      <w:proofErr w:type="spellStart"/>
+      <w:r>
+        <w:t>zero-cross</w:t>
+      </w:r>
+      <w:proofErr w:type="spellEnd"/>
+      <w:r>
+        <w:t xml:space="preserve">, hver gang der er </w:t>
+      </w:r>
+      <w:proofErr w:type="spellStart"/>
+      <w:r>
+        <w:t>falling</w:t>
+      </w:r>
+      <w:proofErr w:type="spellEnd"/>
+      <w:r>
+        <w:t xml:space="preserve"> </w:t>
+      </w:r>
+      <w:proofErr w:type="spellStart"/>
+      <w:r>
+        <w:t>edge</w:t>
+      </w:r>
+      <w:proofErr w:type="spellEnd"/>
+      <w:r>
+        <w:t xml:space="preserve"> på sinussignal.</w:t>
+      </w:r>
+    </w:p>
+    <w:p/>
+    <w:p>
+      <w:pPr>
+        <w:pStyle w:val="Listeafsnit"/>
+        <w:numPr>
+          <w:ilvl w:val="0"/>
+          <w:numId w:val="1"/>
+        </w:numPr>
+      </w:pPr>
+      <w:r>
+        <w:t>Senderkredsløb</w:t>
+      </w:r>
+    </w:p>
+    <w:p>
+      <w:pPr>
+        <w:pStyle w:val="Listeafsnit"/>
+        <w:numPr>
+          <w:ilvl w:val="1"/>
+          <w:numId w:val="1"/>
+        </w:numPr>
+      </w:pPr>
+      <w:r>
+        <w:t>Består af 3 dele</w:t>
+      </w:r>
+    </w:p>
+    <w:p>
+      <w:pPr>
+        <w:pStyle w:val="Listeafsnit"/>
+        <w:numPr>
+          <w:ilvl w:val="2"/>
+          <w:numId w:val="1"/>
+        </w:numPr>
+      </w:pPr>
+      <w:r>
+        <w:t xml:space="preserve">Indgangssignal fra </w:t>
+      </w:r>
+      <w:proofErr w:type="spellStart"/>
+      <w:r>
+        <w:rPr>
+          <w:b/>
+        </w:rPr>
+        <w:t>arduino</w:t>
+      </w:r>
+      <w:proofErr w:type="spellEnd"/>
+      <w:r>
+        <w:t>, 120 kHz genereret.</w:t>
+      </w:r>
+    </w:p>
+    <w:p>
+      <w:pPr>
+        <w:pStyle w:val="Listeafsnit"/>
+        <w:numPr>
+          <w:ilvl w:val="2"/>
+          <w:numId w:val="1"/>
+        </w:numPr>
+        <w:rPr>
+          <w:b/>
+        </w:rPr>
+      </w:pPr>
+      <w:r>
+        <w:rPr>
+          <w:b/>
+        </w:rPr>
+        <w:t xml:space="preserve">Transmitterkredsløb </w:t>
+      </w:r>
+    </w:p>
+    <w:p>
+      <w:pPr>
+        <w:pStyle w:val="Listeafsnit"/>
+        <w:numPr>
+          <w:ilvl w:val="2"/>
+          <w:numId w:val="1"/>
+        </w:numPr>
+        <w:rPr>
+          <w:b/>
+        </w:rPr>
+      </w:pPr>
+      <w:r>
+        <w:rPr>
+          <w:b/>
+        </w:rPr>
+        <w:t>1. ordens</w:t>
+      </w:r>
+      <w:r>
+        <w:rPr>
+          <w:b/>
+        </w:rPr>
+        <w:t xml:space="preserve"> </w:t>
+      </w:r>
+      <w:proofErr w:type="spellStart"/>
+      <w:r>
+        <w:rPr>
+          <w:b/>
+        </w:rPr>
+        <w:t>højpasfilter</w:t>
+      </w:r>
+      <w:proofErr w:type="spellEnd"/>
+    </w:p>
+    <w:p/>
+    <w:p>
+      <w:pPr>
+        <w:pStyle w:val="Listeafsnit"/>
+        <w:numPr>
+          <w:ilvl w:val="0"/>
+          <w:numId w:val="1"/>
+        </w:numPr>
+      </w:pPr>
+      <w:r>
+        <w:t xml:space="preserve">Senderkredsløb </w:t>
+      </w:r>
+      <w:r>
+        <w:t>–</w:t>
+      </w:r>
+      <w:r>
+        <w:t xml:space="preserve"> fortsat</w:t>
+      </w:r>
+    </w:p>
+    <w:p>
+      <w:pPr>
+        <w:pStyle w:val="Listeafsnit"/>
+        <w:numPr>
+          <w:ilvl w:val="1"/>
+          <w:numId w:val="1"/>
+        </w:numPr>
+      </w:pPr>
+      <w:r>
+        <w:t>Billede af input og output</w:t>
+      </w:r>
+    </w:p>
+    <w:p/>
+    <w:p>
+      <w:pPr>
+        <w:pStyle w:val="Listeafsnit"/>
+        <w:numPr>
+          <w:ilvl w:val="0"/>
+          <w:numId w:val="1"/>
+        </w:numPr>
+      </w:pPr>
+      <w:r>
+        <w:t>Modtagerkredsløb</w:t>
+      </w:r>
+    </w:p>
+    <w:p>
+      <w:pPr>
+        <w:pStyle w:val="Listeafsnit"/>
+        <w:numPr>
+          <w:ilvl w:val="1"/>
+          <w:numId w:val="1"/>
+        </w:numPr>
+      </w:pPr>
+      <w:r>
+        <w:rPr>
+          <w:b/>
+        </w:rPr>
+        <w:t xml:space="preserve">Aktivt 2. ordens </w:t>
+      </w:r>
+      <w:proofErr w:type="spellStart"/>
+      <w:r>
+        <w:rPr>
+          <w:b/>
+        </w:rPr>
+        <w:t>højpasfilter</w:t>
+      </w:r>
+      <w:proofErr w:type="spellEnd"/>
+      <w:r>
+        <w:t xml:space="preserve"> – Vil blive omtalt yderligere senere</w:t>
+      </w:r>
+    </w:p>
+    <w:p>
+      <w:pPr>
+        <w:pStyle w:val="Listeafsnit"/>
+        <w:numPr>
+          <w:ilvl w:val="1"/>
+          <w:numId w:val="1"/>
+        </w:numPr>
+      </w:pPr>
+      <w:proofErr w:type="spellStart"/>
+      <w:r>
+        <w:rPr>
+          <w:b/>
+        </w:rPr>
+        <w:t>Envelope</w:t>
+      </w:r>
+      <w:proofErr w:type="spellEnd"/>
+      <w:r>
+        <w:rPr>
+          <w:b/>
+        </w:rPr>
+        <w:t xml:space="preserve"> </w:t>
+      </w:r>
+      <w:proofErr w:type="spellStart"/>
+      <w:r>
+        <w:rPr>
+          <w:b/>
+        </w:rPr>
+        <w:t>detector</w:t>
+      </w:r>
+      <w:proofErr w:type="spellEnd"/>
+      <w:r>
+        <w:t xml:space="preserve"> – Laver </w:t>
+      </w:r>
+      <w:r>
+        <w:t>et firkant signal om til et digitalt signal.</w:t>
+      </w:r>
+    </w:p>
+    <w:p>
+      <w:pPr>
+        <w:pStyle w:val="Listeafsnit"/>
+        <w:numPr>
+          <w:ilvl w:val="1"/>
+          <w:numId w:val="1"/>
+        </w:numPr>
+      </w:pPr>
+      <w:r>
+        <w:rPr>
+          <w:b/>
+        </w:rPr>
+        <w:t>Forstærkningskredsløb</w:t>
+      </w:r>
+      <w:r>
+        <w:rPr>
+          <w:b/>
+        </w:rPr>
+        <w:t xml:space="preserve"> </w:t>
+      </w:r>
+      <w:r>
+        <w:t xml:space="preserve">– Tilføjet under test af kredsløb, da udgangssignalet fra </w:t>
+      </w:r>
+      <w:proofErr w:type="spellStart"/>
+      <w:r>
+        <w:t>envelope</w:t>
+      </w:r>
+      <w:proofErr w:type="spellEnd"/>
+      <w:r>
+        <w:t xml:space="preserve"> detektoren, har været for lavt til at </w:t>
+      </w:r>
+      <w:proofErr w:type="spellStart"/>
+      <w:r>
+        <w:t>arduino</w:t>
+      </w:r>
+      <w:proofErr w:type="spellEnd"/>
+      <w:r>
+        <w:t xml:space="preserve"> kunne aflæse.</w:t>
+      </w:r>
+    </w:p>
+    <w:p/>
+    <w:p>
+      <w:pPr>
+        <w:pStyle w:val="Listeafsnit"/>
+        <w:numPr>
+          <w:ilvl w:val="0"/>
+          <w:numId w:val="1"/>
+        </w:numPr>
+      </w:pPr>
+      <w:r>
+        <w:t xml:space="preserve">Modtagerkredsløb </w:t>
+      </w:r>
+      <w:r>
+        <w:t>–</w:t>
+      </w:r>
+      <w:r>
+        <w:t xml:space="preserve"> fortsat</w:t>
+      </w:r>
+    </w:p>
+    <w:p>
+      <w:pPr>
+        <w:pStyle w:val="Listeafsnit"/>
+        <w:numPr>
+          <w:ilvl w:val="1"/>
+          <w:numId w:val="1"/>
+        </w:numPr>
+      </w:pPr>
+      <w:r>
+        <w:t>Ved 120 kHz signal, er outputtet højt, svarende til et digitalt ’1’. Ved 50 Hz, er outputtet lavt, svarende til et digitalt ’0’.</w:t>
+      </w:r>
+    </w:p>
+    <w:p/>
+    <w:p>
+      <w:pPr>
+        <w:pStyle w:val="Listeafsnit"/>
+        <w:numPr>
+          <w:ilvl w:val="0"/>
+          <w:numId w:val="1"/>
+        </w:numPr>
+      </w:pPr>
+      <w:r>
+        <w:t xml:space="preserve">2. ordens </w:t>
+      </w:r>
+      <w:proofErr w:type="spellStart"/>
+      <w:r>
+        <w:t>højpasfilter</w:t>
+      </w:r>
+      <w:proofErr w:type="spellEnd"/>
+      <w:r>
+        <w:t xml:space="preserve"> </w:t>
+      </w:r>
+      <w:r>
+        <w:t>–</w:t>
+      </w:r>
+      <w:r>
+        <w:t xml:space="preserve"> modtagerkredsløb</w:t>
+      </w:r>
+    </w:p>
+    <w:p>
+      <w:pPr>
+        <w:pStyle w:val="Listeafsnit"/>
+        <w:numPr>
+          <w:ilvl w:val="1"/>
+          <w:numId w:val="1"/>
+        </w:numPr>
+        <w:rPr>
+          <w:b/>
+        </w:rPr>
+      </w:pPr>
+      <w:r>
+        <w:rPr>
+          <w:b/>
+        </w:rPr>
+        <w:t xml:space="preserve">Fordel i forhold til 1. ordens </w:t>
+      </w:r>
+      <w:proofErr w:type="spellStart"/>
+      <w:r>
+        <w:rPr>
+          <w:b/>
+        </w:rPr>
+        <w:t>højpas</w:t>
+      </w:r>
+      <w:proofErr w:type="spellEnd"/>
+      <w:r>
+        <w:rPr>
+          <w:b/>
+        </w:rPr>
+        <w:t xml:space="preserve"> </w:t>
+      </w:r>
+    </w:p>
+    <w:p>
+      <w:pPr>
+        <w:pStyle w:val="Listeafsnit"/>
+        <w:numPr>
+          <w:ilvl w:val="2"/>
+          <w:numId w:val="1"/>
+        </w:numPr>
+      </w:pPr>
+      <w:r>
+        <w:t xml:space="preserve">Højere dæmpning i dB. </w:t>
+      </w:r>
+      <w:r>
+        <w:rPr>
+          <w:b/>
+        </w:rPr>
+        <w:t>-40 dB</w:t>
+      </w:r>
+      <w:r>
+        <w:t xml:space="preserve"> pr. dekade </w:t>
+      </w:r>
+      <w:r>
+        <w:rPr>
+          <w:b/>
+        </w:rPr>
+        <w:t>kontra -20 dB</w:t>
+      </w:r>
+      <w:r>
+        <w:t xml:space="preserve"> pr. dekade.</w:t>
+      </w:r>
+    </w:p>
+    <w:p>
+      <w:pPr>
+        <w:pStyle w:val="Listeafsnit"/>
+        <w:numPr>
+          <w:ilvl w:val="1"/>
+          <w:numId w:val="1"/>
+        </w:numPr>
+        <w:rPr>
+          <w:b/>
+        </w:rPr>
+      </w:pPr>
+      <w:r>
+        <w:rPr>
+          <w:b/>
+        </w:rPr>
+        <w:t>Aktivt vs. Passivt</w:t>
+      </w:r>
+      <w:r>
+        <w:rPr>
+          <w:b/>
+        </w:rPr>
+        <w:t xml:space="preserve"> </w:t>
+      </w:r>
+      <w:r>
+        <w:t xml:space="preserve">- </w:t>
+      </w:r>
+      <w:r>
+        <w:rPr>
+          <w:i/>
+        </w:rPr>
+        <w:t>http://www.schematica.com/active_filter_resources/comparison_of_active_and_passive_filters.html</w:t>
+      </w:r>
+    </w:p>
+    <w:p>
+      <w:pPr>
+        <w:pStyle w:val="Listeafsnit"/>
+        <w:numPr>
+          <w:ilvl w:val="1"/>
+          <w:numId w:val="1"/>
+        </w:numPr>
+      </w:pPr>
+      <w:proofErr w:type="spellStart"/>
+      <w:r>
+        <w:rPr>
+          <w:b/>
+        </w:rPr>
+        <w:t>Bodeplot</w:t>
+      </w:r>
+      <w:proofErr w:type="spellEnd"/>
+      <w:r>
+        <w:t xml:space="preserve"> – </w:t>
+      </w:r>
+      <w:r>
+        <w:t>godt overblik over hvilke og hvor meget frekvenser dæmpes.</w:t>
+      </w:r>
+    </w:p>
+    <w:p>
+      <w:pPr>
+        <w:pStyle w:val="Listeafsnit"/>
+        <w:numPr>
+          <w:ilvl w:val="1"/>
+          <w:numId w:val="1"/>
+        </w:numPr>
+      </w:pPr>
+      <w:r>
+        <w:t>Komponentværdier</w:t>
+      </w:r>
+      <w:r>
+        <w:t xml:space="preserve"> er bestemt ud</w:t>
+      </w:r>
+      <w:r>
+        <w:t xml:space="preserve"> </w:t>
+      </w:r>
+      <w:r>
+        <w:t xml:space="preserve">fra knudepunktligninger og standard overførings funktion. </w:t>
+      </w:r>
+    </w:p>
+    <w:p>
+      <w:pPr>
+        <w:pStyle w:val="Listeafsnit"/>
+        <w:numPr>
+          <w:ilvl w:val="1"/>
+          <w:numId w:val="1"/>
+        </w:numPr>
+      </w:pPr>
+      <w:r>
+        <w:t>Her ses beregninger af R1 og R2</w:t>
+      </w:r>
+      <w:r>
+        <w:t xml:space="preserve">, komponentværdier valgt ud fra, hvilke der er til rådighed på værkstedet. </w:t>
+      </w:r>
+    </w:p>
+    <w:p>
+      <w:pPr>
+        <w:pStyle w:val="Listeafsnit"/>
+        <w:numPr>
+          <w:ilvl w:val="1"/>
+          <w:numId w:val="1"/>
+        </w:numPr>
+      </w:pPr>
+      <w:proofErr w:type="spellStart"/>
+      <w:r>
+        <w:t>Cutoff</w:t>
+      </w:r>
+      <w:proofErr w:type="spellEnd"/>
+      <w:r>
+        <w:t xml:space="preserve">-frekvens for valgte værdier beregnet, for at sammenligne med den ønskede </w:t>
+      </w:r>
+      <w:proofErr w:type="spellStart"/>
+      <w:r>
+        <w:t>cutoff</w:t>
+      </w:r>
+      <w:proofErr w:type="spellEnd"/>
+      <w:r>
+        <w:t>-frekvens.</w:t>
+      </w:r>
+    </w:p>
+    <w:p/>
+    <w:p>
+      <w:pPr>
+        <w:pStyle w:val="Listeafsnit"/>
+        <w:numPr>
+          <w:ilvl w:val="0"/>
+          <w:numId w:val="1"/>
+        </w:numPr>
+      </w:pPr>
+      <w:r>
+        <w:t xml:space="preserve">2. ordens </w:t>
+      </w:r>
+      <w:proofErr w:type="spellStart"/>
+      <w:r>
+        <w:t>højpasfilter</w:t>
+      </w:r>
+      <w:proofErr w:type="spellEnd"/>
+      <w:r>
+        <w:t xml:space="preserve"> </w:t>
+      </w:r>
+      <w:r>
+        <w:t>–</w:t>
+      </w:r>
+      <w:r>
+        <w:t xml:space="preserve"> </w:t>
+      </w:r>
+      <w:proofErr w:type="spellStart"/>
+      <w:r>
+        <w:t>bodeplot</w:t>
+      </w:r>
+      <w:proofErr w:type="spellEnd"/>
+    </w:p>
+    <w:p>
+      <w:pPr>
+        <w:pStyle w:val="Listeafsnit"/>
+        <w:numPr>
+          <w:ilvl w:val="1"/>
+          <w:numId w:val="1"/>
+        </w:numPr>
+      </w:pPr>
+      <w:proofErr w:type="spellStart"/>
+      <w:r>
+        <w:t>Bodeplot</w:t>
+      </w:r>
+      <w:proofErr w:type="spellEnd"/>
+      <w:r>
+        <w:t xml:space="preserve"> for vores </w:t>
+      </w:r>
+      <w:proofErr w:type="spellStart"/>
+      <w:r>
+        <w:t>højpas</w:t>
+      </w:r>
+      <w:proofErr w:type="spellEnd"/>
+      <w:r>
+        <w:t xml:space="preserve"> filter, med en ønsket </w:t>
+      </w:r>
+      <w:proofErr w:type="spellStart"/>
+      <w:r>
+        <w:t>cutoff</w:t>
+      </w:r>
+      <w:proofErr w:type="spellEnd"/>
+      <w:r>
+        <w:t>-frekvens på 90 kHz.</w:t>
+      </w:r>
     </w:p>
     <w:sectPr>
       <w:pgSz w:w="11906" w:h="16838"/>
@@ -2310,6 +2571,7 @@
     <w:lsdException w:name="HTML Sample" w:semiHidden="1" w:unhideWhenUsed="1"/>
     <w:lsdException w:name="HTML Typewriter" w:semiHidden="1" w:unhideWhenUsed="1"/>
     <w:lsdException w:name="HTML Variable" w:semiHidden="1" w:unhideWhenUsed="1"/>
+    <w:lsdException w:name="Normal Table" w:semiHidden="1" w:unhideWhenUsed="1"/>
     <w:lsdException w:name="annotation subject" w:semiHidden="1" w:unhideWhenUsed="1"/>
     <w:lsdException w:name="No List" w:semiHidden="1" w:unhideWhenUsed="1"/>
     <w:lsdException w:name="Outline List 1" w:semiHidden="1" w:unhideWhenUsed="1"/>
@@ -2356,8 +2618,10 @@
     <w:lsdException w:name="Table Subtle 2" w:semiHidden="1" w:unhideWhenUsed="1"/>
     <w:lsdException w:name="Table Web 1" w:semiHidden="1" w:unhideWhenUsed="1"/>
     <w:lsdException w:name="Table Web 2" w:semiHidden="1" w:unhideWhenUsed="1"/>
+    <w:lsdException w:name="Table Web 3" w:semiHidden="1" w:unhideWhenUsed="1"/>
     <w:lsdException w:name="Balloon Text" w:semiHidden="1" w:unhideWhenUsed="1"/>
     <w:lsdException w:name="Table Grid" w:uiPriority="39"/>
+    <w:lsdException w:name="Table Theme" w:semiHidden="1" w:unhideWhenUsed="1"/>
     <w:lsdException w:name="Placeholder Text" w:semiHidden="1"/>
     <w:lsdException w:name="No Spacing" w:uiPriority="1" w:qFormat="1"/>
     <w:lsdException w:name="Light Shading" w:uiPriority="60"/>
@@ -2604,6 +2868,7 @@
   <w:style w:type="character" w:default="1" w:styleId="Standardskrifttypeiafsnit">
     <w:name w:val="Default Paragraph Font"/>
     <w:uiPriority w:val="1"/>
+    <w:semiHidden/>
     <w:unhideWhenUsed/>
   </w:style>
   <w:style w:type="table" w:default="1" w:styleId="Tabel-Normal">

</xml_diff>